<commit_message>
template and outline completed. begin first draft.
</commit_message>
<xml_diff>
--- a/memo.docx
+++ b/memo.docx
@@ -212,7 +212,10 @@
         <w:t xml:space="preserve">Analysis of </w:t>
       </w:r>
       <w:r>
-        <w:t>McDonald’s Direct Mailing to the Northwest of the United States</w:t>
+        <w:t xml:space="preserve">McDonald’s Direct Mailing </w:t>
+      </w:r>
+      <w:r>
+        <w:t>to the Northwest of the United States</w:t>
       </w:r>
     </w:p>
     <w:p>
@@ -224,326 +227,599 @@
     </w:p>
     <w:p>
       <w:pPr>
-        <w:tabs>
-          <w:tab w:val="left" w:pos="720"/>
-        </w:tabs>
-        <w:ind w:left="720" w:hanging="720"/>
-      </w:pPr>
-      <w:r>
-        <w:t>I.</w:t>
-      </w:r>
-      <w:r>
-        <w:tab/>
-      </w:r>
-      <w:r>
-        <w:t>Introduction:</w:t>
-      </w:r>
-      <w:r>
+        <w:pStyle w:val="ListParagraph"/>
+        <w:numPr>
+          <w:ilvl w:val="0"/>
+          <w:numId w:val="2"/>
+        </w:numPr>
+        <w:tabs>
+          <w:tab w:val="left" w:pos="540"/>
+        </w:tabs>
+        <w:rPr>
+          <w:rFonts w:ascii="Arial" w:hAnsi="Arial" w:cs="Arial"/>
+        </w:rPr>
+      </w:pPr>
+      <w:r>
+        <w:rPr>
+          <w:rFonts w:ascii="Arial" w:hAnsi="Arial" w:cs="Arial"/>
+        </w:rPr>
+        <w:t>Introduction</w:t>
+      </w:r>
+    </w:p>
+    <w:p>
+      <w:pPr>
+        <w:pStyle w:val="ListParagraph"/>
+        <w:tabs>
+          <w:tab w:val="left" w:pos="540"/>
+        </w:tabs>
+        <w:rPr>
+          <w:rFonts w:cs="Times New Roman"/>
+        </w:rPr>
+      </w:pPr>
+      <w:r>
+        <w:rPr>
+          <w:rFonts w:cs="Times New Roman"/>
+        </w:rPr>
+        <w:t xml:space="preserve">Here is the analysis </w:t>
+      </w:r>
+      <w:r>
+        <w:rPr>
+          <w:rFonts w:cs="Times New Roman"/>
+        </w:rPr>
+        <w:t>you</w:t>
+      </w:r>
+      <w:r>
+        <w:rPr>
+          <w:rFonts w:cs="Times New Roman"/>
+        </w:rPr>
+        <w:t xml:space="preserve"> requested</w:t>
+      </w:r>
+      <w:r>
+        <w:rPr>
+          <w:rFonts w:cs="Times New Roman"/>
+        </w:rPr>
+        <w:t xml:space="preserve"> last week</w:t>
+      </w:r>
+      <w:r>
+        <w:rPr>
+          <w:rFonts w:cs="Times New Roman"/>
+        </w:rPr>
+        <w:t xml:space="preserve"> for the direct mailing that was sent to the</w:t>
+      </w:r>
+      <w:r>
+        <w:rPr>
+          <w:rFonts w:cs="Times New Roman"/>
+        </w:rPr>
+        <w:t xml:space="preserve"> Northwest of the United States.</w:t>
+      </w:r>
+    </w:p>
+    <w:p>
+      <w:pPr>
+        <w:tabs>
+          <w:tab w:val="left" w:pos="540"/>
+        </w:tabs>
+        <w:ind w:left="720" w:hanging="720"/>
+        <w:rPr>
+          <w:rFonts w:ascii="Arial" w:hAnsi="Arial" w:cs="Arial"/>
+        </w:rPr>
+      </w:pPr>
+    </w:p>
+    <w:p>
+      <w:pPr>
+        <w:pStyle w:val="ListParagraph"/>
+        <w:numPr>
+          <w:ilvl w:val="0"/>
+          <w:numId w:val="2"/>
+        </w:numPr>
+        <w:tabs>
+          <w:tab w:val="left" w:pos="540"/>
+        </w:tabs>
+        <w:rPr>
+          <w:rFonts w:ascii="Arial" w:hAnsi="Arial" w:cs="Arial"/>
+        </w:rPr>
+      </w:pPr>
+      <w:r>
+        <w:rPr>
+          <w:rFonts w:ascii="Arial" w:hAnsi="Arial" w:cs="Arial"/>
+        </w:rPr>
+        <w:t>Conclusion</w:t>
+      </w:r>
+      <w:r>
+        <w:rPr>
+          <w:rFonts w:ascii="Arial" w:hAnsi="Arial" w:cs="Arial"/>
+        </w:rPr>
         <w:t xml:space="preserve">  </w:t>
       </w:r>
-      <w:r>
-        <w:t>Here is the analysis you requested</w:t>
-      </w:r>
-      <w:r>
-        <w:t xml:space="preserve"> last week</w:t>
-      </w:r>
-      <w:r>
-        <w:t xml:space="preserve"> for the direct mailing that was sent to the</w:t>
-      </w:r>
-      <w:r>
-        <w:t xml:space="preserve"> Northwest of the United States.</w:t>
-      </w:r>
-    </w:p>
-    <w:p>
-      <w:pPr>
-        <w:tabs>
-          <w:tab w:val="left" w:pos="720"/>
-        </w:tabs>
-        <w:ind w:left="720" w:hanging="720"/>
-      </w:pPr>
-    </w:p>
-    <w:p>
-      <w:pPr>
-        <w:tabs>
-          <w:tab w:val="left" w:pos="720"/>
-        </w:tabs>
-        <w:ind w:left="720" w:hanging="720"/>
-      </w:pPr>
-      <w:r>
-        <w:t>II.</w:t>
-      </w:r>
-      <w:r>
-        <w:tab/>
-      </w:r>
-      <w:r>
-        <w:t>Conclusion:</w:t>
-      </w:r>
-      <w:r>
-        <w:t xml:space="preserve">  The designer has adequately followed the criteria for a sales message.</w:t>
-      </w:r>
-    </w:p>
-    <w:p>
-      <w:pPr>
-        <w:tabs>
-          <w:tab w:val="left" w:pos="720"/>
-        </w:tabs>
-        <w:ind w:left="720" w:hanging="720"/>
-      </w:pPr>
-    </w:p>
-    <w:p>
-      <w:pPr>
-        <w:tabs>
-          <w:tab w:val="left" w:pos="720"/>
-        </w:tabs>
-        <w:ind w:left="720" w:hanging="720"/>
-      </w:pPr>
-      <w:r>
-        <w:t>III.</w:t>
-      </w:r>
-      <w:r>
-        <w:tab/>
-      </w:r>
-      <w:r>
-        <w:t>Effectiveness as a Sales Message</w:t>
-      </w:r>
-    </w:p>
-    <w:p>
-      <w:pPr>
-        <w:tabs>
-          <w:tab w:val="left" w:pos="720"/>
-        </w:tabs>
-        <w:ind w:left="720" w:hanging="720"/>
-      </w:pPr>
-    </w:p>
-    <w:p>
-      <w:pPr>
-        <w:tabs>
-          <w:tab w:val="left" w:pos="720"/>
-        </w:tabs>
-        <w:ind w:left="720" w:hanging="720"/>
-      </w:pPr>
-      <w:r>
-        <w:t>IV.</w:t>
-      </w:r>
-      <w:r>
-        <w:tab/>
-        <w:t>Assessment of Audience Needs</w:t>
-      </w:r>
-    </w:p>
-    <w:p>
-      <w:pPr>
-        <w:tabs>
-          <w:tab w:val="left" w:pos="720"/>
-        </w:tabs>
-        <w:ind w:left="720" w:hanging="720"/>
-      </w:pPr>
-    </w:p>
-    <w:p>
-      <w:pPr>
-        <w:tabs>
-          <w:tab w:val="left" w:pos="720"/>
-        </w:tabs>
-        <w:ind w:left="720" w:hanging="720"/>
-      </w:pPr>
-      <w:r>
-        <w:t>V.</w:t>
-      </w:r>
-      <w:r>
-        <w:tab/>
-        <w:t>Use of Selling Points and/or Benefits</w:t>
-      </w:r>
-    </w:p>
-    <w:p>
-      <w:pPr>
-        <w:tabs>
-          <w:tab w:val="left" w:pos="720"/>
-        </w:tabs>
-        <w:ind w:left="720" w:hanging="720"/>
-      </w:pPr>
-    </w:p>
-    <w:p>
-      <w:pPr>
-        <w:tabs>
-          <w:tab w:val="left" w:pos="720"/>
-        </w:tabs>
-        <w:ind w:left="720" w:hanging="720"/>
-      </w:pPr>
-      <w:r>
-        <w:t>VI.</w:t>
-      </w:r>
-      <w:r>
-        <w:tab/>
-        <w:t>Anticipates Objections</w:t>
-      </w:r>
-    </w:p>
-    <w:p>
-      <w:pPr>
-        <w:tabs>
-          <w:tab w:val="left" w:pos="720"/>
-        </w:tabs>
-        <w:ind w:left="720" w:hanging="720"/>
-      </w:pPr>
-    </w:p>
-    <w:p>
-      <w:pPr>
-        <w:tabs>
-          <w:tab w:val="left" w:pos="720"/>
-        </w:tabs>
-        <w:ind w:left="720" w:hanging="720"/>
-      </w:pPr>
-      <w:r>
-        <w:t>VII.</w:t>
-      </w:r>
-      <w:r>
-        <w:tab/>
-      </w:r>
-      <w:r>
-        <w:t>Persuasive Appeal Based on the AIDA Model</w:t>
-      </w:r>
-      <w:r>
-        <w:t>:</w:t>
-      </w:r>
-    </w:p>
-    <w:p>
-      <w:pPr>
-        <w:tabs>
-          <w:tab w:val="left" w:pos="720"/>
-        </w:tabs>
-        <w:ind w:left="720" w:hanging="720"/>
-      </w:pPr>
-    </w:p>
-    <w:p>
-      <w:pPr>
-        <w:tabs>
-          <w:tab w:val="left" w:pos="720"/>
-        </w:tabs>
-        <w:ind w:left="720" w:hanging="720"/>
-      </w:pPr>
-      <w:r>
-        <w:t>VIII.</w:t>
-      </w:r>
-      <w:r>
-        <w:tab/>
-      </w:r>
-      <w:r>
-        <w:t>Organization of the Direct Mailing</w:t>
-      </w:r>
-      <w:r>
-        <w:t>:</w:t>
-      </w:r>
-    </w:p>
-    <w:p>
-      <w:pPr>
-        <w:tabs>
-          <w:tab w:val="left" w:pos="720"/>
-        </w:tabs>
-        <w:ind w:left="720" w:hanging="720"/>
-      </w:pPr>
-    </w:p>
-    <w:p>
-      <w:pPr>
-        <w:tabs>
-          <w:tab w:val="left" w:pos="720"/>
-        </w:tabs>
-        <w:ind w:left="720" w:hanging="720"/>
-      </w:pPr>
-      <w:r>
-        <w:t>IX.</w:t>
-      </w:r>
-      <w:r>
-        <w:tab/>
-      </w:r>
-      <w:r>
-        <w:t>Quality Improvements</w:t>
-      </w:r>
-      <w:r>
-        <w:t>:</w:t>
-      </w:r>
-    </w:p>
-    <w:p>
-      <w:pPr>
-        <w:tabs>
-          <w:tab w:val="left" w:pos="720"/>
-        </w:tabs>
-        <w:ind w:left="720" w:hanging="720"/>
-      </w:pPr>
-    </w:p>
-    <w:p>
-      <w:pPr>
-        <w:tabs>
-          <w:tab w:val="left" w:pos="720"/>
-        </w:tabs>
-        <w:ind w:left="720" w:hanging="720"/>
-      </w:pPr>
-      <w:r>
-        <w:t>X.</w:t>
-      </w:r>
-      <w:r>
-        <w:tab/>
-      </w:r>
-      <w:r>
+    </w:p>
+    <w:p>
+      <w:pPr>
+        <w:pStyle w:val="ListParagraph"/>
+        <w:tabs>
+          <w:tab w:val="left" w:pos="540"/>
+        </w:tabs>
+        <w:rPr>
+          <w:rFonts w:cs="Times New Roman"/>
+        </w:rPr>
+      </w:pPr>
+      <w:r>
+        <w:rPr>
+          <w:rFonts w:cs="Times New Roman"/>
+        </w:rPr>
+        <w:t>The designer has adequately followed the criteria for a sales message.</w:t>
+      </w:r>
+      <w:r>
+        <w:rPr>
+          <w:rFonts w:cs="Times New Roman"/>
+        </w:rPr>
+        <w:t xml:space="preserve">  </w:t>
+      </w:r>
+    </w:p>
+    <w:p>
+      <w:pPr>
+        <w:tabs>
+          <w:tab w:val="left" w:pos="540"/>
+        </w:tabs>
+        <w:ind w:left="720" w:hanging="720"/>
+        <w:rPr>
+          <w:rFonts w:ascii="Arial" w:hAnsi="Arial" w:cs="Arial"/>
+        </w:rPr>
+      </w:pPr>
+    </w:p>
+    <w:p>
+      <w:pPr>
+        <w:pStyle w:val="ListParagraph"/>
+        <w:numPr>
+          <w:ilvl w:val="0"/>
+          <w:numId w:val="2"/>
+        </w:numPr>
+        <w:tabs>
+          <w:tab w:val="left" w:pos="540"/>
+        </w:tabs>
+        <w:rPr>
+          <w:rFonts w:ascii="Arial" w:hAnsi="Arial" w:cs="Arial"/>
+        </w:rPr>
+      </w:pPr>
+      <w:r>
+        <w:rPr>
+          <w:rFonts w:ascii="Arial" w:hAnsi="Arial" w:cs="Arial"/>
+        </w:rPr>
+        <w:t>Meet</w:t>
+      </w:r>
+      <w:r>
+        <w:rPr>
+          <w:rFonts w:ascii="Arial" w:hAnsi="Arial" w:cs="Arial"/>
+        </w:rPr>
+        <w:t>s</w:t>
+      </w:r>
+      <w:r>
+        <w:rPr>
+          <w:rFonts w:ascii="Arial" w:hAnsi="Arial" w:cs="Arial"/>
+        </w:rPr>
+        <w:t xml:space="preserve"> the </w:t>
+      </w:r>
+      <w:r>
+        <w:rPr>
+          <w:rFonts w:ascii="Arial" w:hAnsi="Arial" w:cs="Arial"/>
+        </w:rPr>
+        <w:t xml:space="preserve">Criteria </w:t>
+      </w:r>
+      <w:r>
+        <w:rPr>
+          <w:rFonts w:ascii="Arial" w:hAnsi="Arial" w:cs="Arial"/>
+        </w:rPr>
+        <w:t>of</w:t>
+      </w:r>
+      <w:r>
+        <w:rPr>
+          <w:rFonts w:ascii="Arial" w:hAnsi="Arial" w:cs="Arial"/>
+        </w:rPr>
+        <w:t xml:space="preserve"> a</w:t>
+      </w:r>
+      <w:r>
+        <w:rPr>
+          <w:rFonts w:ascii="Arial" w:hAnsi="Arial" w:cs="Arial"/>
+        </w:rPr>
+        <w:t xml:space="preserve"> Sales Message</w:t>
+      </w:r>
+    </w:p>
+    <w:p>
+      <w:pPr>
+        <w:tabs>
+          <w:tab w:val="left" w:pos="540"/>
+        </w:tabs>
+        <w:ind w:left="720" w:hanging="720"/>
+        <w:rPr>
+          <w:rFonts w:ascii="Arial" w:hAnsi="Arial" w:cs="Arial"/>
+        </w:rPr>
+      </w:pPr>
+    </w:p>
+    <w:p>
+      <w:pPr>
+        <w:pStyle w:val="ListParagraph"/>
+        <w:numPr>
+          <w:ilvl w:val="0"/>
+          <w:numId w:val="2"/>
+        </w:numPr>
+        <w:tabs>
+          <w:tab w:val="left" w:pos="540"/>
+        </w:tabs>
+        <w:rPr>
+          <w:rFonts w:ascii="Arial" w:hAnsi="Arial" w:cs="Arial"/>
+        </w:rPr>
+      </w:pPr>
+      <w:r>
+        <w:rPr>
+          <w:rFonts w:ascii="Arial" w:hAnsi="Arial" w:cs="Arial"/>
+        </w:rPr>
+        <w:t>Address</w:t>
+      </w:r>
+      <w:r>
+        <w:rPr>
+          <w:rFonts w:ascii="Arial" w:hAnsi="Arial" w:cs="Arial"/>
+        </w:rPr>
+        <w:t>es</w:t>
+      </w:r>
+      <w:r>
+        <w:rPr>
+          <w:rFonts w:ascii="Arial" w:hAnsi="Arial" w:cs="Arial"/>
+        </w:rPr>
+        <w:t xml:space="preserve"> </w:t>
+      </w:r>
+      <w:r>
+        <w:rPr>
+          <w:rFonts w:ascii="Arial" w:hAnsi="Arial" w:cs="Arial"/>
+        </w:rPr>
+        <w:t>Audience Needs</w:t>
+      </w:r>
+    </w:p>
+    <w:p>
+      <w:pPr>
+        <w:tabs>
+          <w:tab w:val="left" w:pos="540"/>
+        </w:tabs>
+        <w:ind w:left="720" w:hanging="720"/>
+        <w:rPr>
+          <w:rFonts w:ascii="Arial" w:hAnsi="Arial" w:cs="Arial"/>
+        </w:rPr>
+      </w:pPr>
+    </w:p>
+    <w:p>
+      <w:pPr>
+        <w:pStyle w:val="ListParagraph"/>
+        <w:numPr>
+          <w:ilvl w:val="0"/>
+          <w:numId w:val="2"/>
+        </w:numPr>
+        <w:tabs>
+          <w:tab w:val="left" w:pos="540"/>
+        </w:tabs>
+        <w:rPr>
+          <w:rFonts w:ascii="Arial" w:hAnsi="Arial" w:cs="Arial"/>
+        </w:rPr>
+      </w:pPr>
+      <w:r>
+        <w:rPr>
+          <w:rFonts w:ascii="Arial" w:hAnsi="Arial" w:cs="Arial"/>
+        </w:rPr>
+        <w:t>Provid</w:t>
+      </w:r>
+      <w:r>
+        <w:rPr>
+          <w:rFonts w:ascii="Arial" w:hAnsi="Arial" w:cs="Arial"/>
+        </w:rPr>
+        <w:t>es</w:t>
+      </w:r>
+      <w:r>
+        <w:rPr>
+          <w:rFonts w:ascii="Arial" w:hAnsi="Arial" w:cs="Arial"/>
+        </w:rPr>
+        <w:t xml:space="preserve"> </w:t>
+      </w:r>
+      <w:r>
+        <w:rPr>
+          <w:rFonts w:ascii="Arial" w:hAnsi="Arial" w:cs="Arial"/>
+        </w:rPr>
+        <w:t>Selling Points and/or Benefits</w:t>
+      </w:r>
+    </w:p>
+    <w:p>
+      <w:pPr>
+        <w:tabs>
+          <w:tab w:val="left" w:pos="540"/>
+        </w:tabs>
+        <w:ind w:left="720" w:hanging="720"/>
+        <w:rPr>
+          <w:rFonts w:ascii="Arial" w:hAnsi="Arial" w:cs="Arial"/>
+        </w:rPr>
+      </w:pPr>
+    </w:p>
+    <w:p>
+      <w:pPr>
+        <w:pStyle w:val="ListParagraph"/>
+        <w:numPr>
+          <w:ilvl w:val="0"/>
+          <w:numId w:val="2"/>
+        </w:numPr>
+        <w:tabs>
+          <w:tab w:val="left" w:pos="540"/>
+        </w:tabs>
+        <w:rPr>
+          <w:rFonts w:ascii="Arial" w:hAnsi="Arial" w:cs="Arial"/>
+        </w:rPr>
+      </w:pPr>
+      <w:r>
+        <w:rPr>
+          <w:rFonts w:ascii="Arial" w:hAnsi="Arial" w:cs="Arial"/>
+        </w:rPr>
+        <w:t>Us</w:t>
+      </w:r>
+      <w:r>
+        <w:rPr>
+          <w:rFonts w:ascii="Arial" w:hAnsi="Arial" w:cs="Arial"/>
+        </w:rPr>
+        <w:t>es</w:t>
+      </w:r>
+      <w:r>
+        <w:rPr>
+          <w:rFonts w:ascii="Arial" w:hAnsi="Arial" w:cs="Arial"/>
+        </w:rPr>
+        <w:t xml:space="preserve"> </w:t>
+      </w:r>
+      <w:r>
+        <w:rPr>
+          <w:rFonts w:ascii="Arial" w:hAnsi="Arial" w:cs="Arial"/>
+        </w:rPr>
+        <w:t xml:space="preserve">Methods that </w:t>
+      </w:r>
+      <w:r>
+        <w:rPr>
+          <w:rFonts w:ascii="Arial" w:hAnsi="Arial" w:cs="Arial"/>
+        </w:rPr>
+        <w:t>Anticipate</w:t>
+      </w:r>
+      <w:r>
+        <w:rPr>
+          <w:rFonts w:ascii="Arial" w:hAnsi="Arial" w:cs="Arial"/>
+        </w:rPr>
+        <w:t xml:space="preserve"> Objections</w:t>
+      </w:r>
+    </w:p>
+    <w:p>
+      <w:pPr>
+        <w:tabs>
+          <w:tab w:val="left" w:pos="540"/>
+        </w:tabs>
+        <w:ind w:left="720" w:hanging="720"/>
+        <w:rPr>
+          <w:rFonts w:ascii="Arial" w:hAnsi="Arial" w:cs="Arial"/>
+        </w:rPr>
+      </w:pPr>
+    </w:p>
+    <w:p>
+      <w:pPr>
+        <w:pStyle w:val="ListParagraph"/>
+        <w:numPr>
+          <w:ilvl w:val="0"/>
+          <w:numId w:val="2"/>
+        </w:numPr>
+        <w:tabs>
+          <w:tab w:val="left" w:pos="540"/>
+        </w:tabs>
+        <w:rPr>
+          <w:rFonts w:ascii="Arial" w:hAnsi="Arial" w:cs="Arial"/>
+        </w:rPr>
+      </w:pPr>
+      <w:r>
+        <w:rPr>
+          <w:rFonts w:ascii="Arial" w:hAnsi="Arial" w:cs="Arial"/>
+        </w:rPr>
+        <w:t xml:space="preserve">Delivers </w:t>
+      </w:r>
+      <w:r>
+        <w:rPr>
+          <w:rFonts w:ascii="Arial" w:hAnsi="Arial" w:cs="Arial"/>
+        </w:rPr>
+        <w:t>Persuas</w:t>
+      </w:r>
+      <w:r>
+        <w:rPr>
+          <w:rFonts w:ascii="Arial" w:hAnsi="Arial" w:cs="Arial"/>
+        </w:rPr>
+        <w:t>ive Appeal</w:t>
+      </w:r>
+      <w:r>
+        <w:rPr>
+          <w:rFonts w:ascii="Arial" w:hAnsi="Arial" w:cs="Arial"/>
+        </w:rPr>
+        <w:t xml:space="preserve"> </w:t>
+      </w:r>
+      <w:r>
+        <w:rPr>
+          <w:rFonts w:ascii="Arial" w:hAnsi="Arial" w:cs="Arial"/>
+        </w:rPr>
+        <w:t>via</w:t>
+      </w:r>
+      <w:r>
+        <w:rPr>
+          <w:rFonts w:ascii="Arial" w:hAnsi="Arial" w:cs="Arial"/>
+        </w:rPr>
+        <w:t xml:space="preserve"> the</w:t>
+      </w:r>
+      <w:r>
+        <w:rPr>
+          <w:rFonts w:ascii="Arial" w:hAnsi="Arial" w:cs="Arial"/>
+        </w:rPr>
+        <w:t xml:space="preserve"> AIDA Model</w:t>
+      </w:r>
+    </w:p>
+    <w:p>
+      <w:pPr>
+        <w:tabs>
+          <w:tab w:val="left" w:pos="540"/>
+        </w:tabs>
+        <w:ind w:left="720" w:hanging="720"/>
+        <w:rPr>
+          <w:rFonts w:ascii="Arial" w:hAnsi="Arial" w:cs="Arial"/>
+        </w:rPr>
+      </w:pPr>
+    </w:p>
+    <w:p>
+      <w:pPr>
+        <w:pStyle w:val="ListParagraph"/>
+        <w:numPr>
+          <w:ilvl w:val="0"/>
+          <w:numId w:val="2"/>
+        </w:numPr>
+        <w:tabs>
+          <w:tab w:val="left" w:pos="540"/>
+        </w:tabs>
+        <w:rPr>
+          <w:rFonts w:ascii="Arial" w:hAnsi="Arial" w:cs="Arial"/>
+        </w:rPr>
+      </w:pPr>
+      <w:r>
+        <w:rPr>
+          <w:rFonts w:ascii="Arial" w:hAnsi="Arial" w:cs="Arial"/>
+        </w:rPr>
+        <w:t>Organizes Content with a “You” Attitude, a Limited Scope, and a Direct Approach</w:t>
+      </w:r>
+    </w:p>
+    <w:p>
+      <w:pPr>
+        <w:tabs>
+          <w:tab w:val="left" w:pos="540"/>
+        </w:tabs>
+        <w:ind w:left="720" w:hanging="720"/>
+        <w:rPr>
+          <w:rFonts w:ascii="Arial" w:hAnsi="Arial" w:cs="Arial"/>
+        </w:rPr>
+      </w:pPr>
+    </w:p>
+    <w:p>
+      <w:pPr>
+        <w:pStyle w:val="ListParagraph"/>
+        <w:numPr>
+          <w:ilvl w:val="0"/>
+          <w:numId w:val="2"/>
+        </w:numPr>
+        <w:tabs>
+          <w:tab w:val="left" w:pos="540"/>
+        </w:tabs>
+        <w:rPr>
+          <w:rFonts w:ascii="Arial" w:hAnsi="Arial" w:cs="Arial"/>
+        </w:rPr>
+      </w:pPr>
+      <w:r>
+        <w:rPr>
+          <w:rFonts w:ascii="Arial" w:hAnsi="Arial" w:cs="Arial"/>
+        </w:rPr>
+        <w:t>Positive Aspects of the Direct Mailing</w:t>
+      </w:r>
+    </w:p>
+    <w:p>
+      <w:pPr>
+        <w:tabs>
+          <w:tab w:val="left" w:pos="540"/>
+        </w:tabs>
+        <w:ind w:left="720" w:hanging="720"/>
+        <w:rPr>
+          <w:rFonts w:ascii="Arial" w:hAnsi="Arial" w:cs="Arial"/>
+        </w:rPr>
+      </w:pPr>
+      <w:bookmarkStart w:id="0" w:name="_GoBack"/>
+      <w:bookmarkEnd w:id="0"/>
+    </w:p>
+    <w:p>
+      <w:pPr>
+        <w:pStyle w:val="ListParagraph"/>
+        <w:numPr>
+          <w:ilvl w:val="0"/>
+          <w:numId w:val="2"/>
+        </w:numPr>
+        <w:tabs>
+          <w:tab w:val="left" w:pos="540"/>
+        </w:tabs>
+        <w:rPr>
+          <w:rFonts w:ascii="Arial" w:hAnsi="Arial" w:cs="Arial"/>
+        </w:rPr>
+      </w:pPr>
+      <w:r>
+        <w:rPr>
+          <w:rFonts w:ascii="Arial" w:hAnsi="Arial" w:cs="Arial"/>
+        </w:rPr>
         <w:t>Areas Needing Improvement</w:t>
       </w:r>
-      <w:r>
-        <w:t>:</w:t>
-      </w:r>
-    </w:p>
-    <w:p>
-      <w:pPr>
-        <w:tabs>
-          <w:tab w:val="left" w:pos="720"/>
-        </w:tabs>
-        <w:ind w:left="720" w:hanging="720"/>
-      </w:pPr>
-    </w:p>
-    <w:p>
-      <w:pPr>
-        <w:tabs>
-          <w:tab w:val="left" w:pos="720"/>
-        </w:tabs>
-        <w:ind w:left="720" w:hanging="720"/>
-      </w:pPr>
-      <w:r>
-        <w:t>XI.</w:t>
-      </w:r>
-      <w:r>
-        <w:tab/>
-      </w:r>
-      <w:r>
-        <w:t>Summary:</w:t>
-      </w:r>
-    </w:p>
-    <w:p>
-      <w:pPr>
-        <w:tabs>
-          <w:tab w:val="left" w:pos="720"/>
-        </w:tabs>
-        <w:ind w:left="720" w:hanging="720"/>
-      </w:pPr>
-    </w:p>
-    <w:p>
-      <w:pPr>
-        <w:tabs>
-          <w:tab w:val="left" w:pos="720"/>
-        </w:tabs>
-        <w:ind w:left="720" w:hanging="720"/>
-      </w:pPr>
-    </w:p>
-    <w:p>
-      <w:pPr>
-        <w:tabs>
-          <w:tab w:val="left" w:pos="720"/>
-        </w:tabs>
-        <w:ind w:left="720" w:hanging="720"/>
-      </w:pPr>
-    </w:p>
-    <w:p>
-      <w:pPr>
-        <w:tabs>
-          <w:tab w:val="left" w:pos="720"/>
-        </w:tabs>
-        <w:ind w:left="720" w:hanging="720"/>
-      </w:pPr>
+    </w:p>
+    <w:p>
+      <w:pPr>
+        <w:tabs>
+          <w:tab w:val="left" w:pos="540"/>
+        </w:tabs>
+        <w:ind w:left="720" w:hanging="720"/>
+        <w:rPr>
+          <w:rFonts w:ascii="Arial" w:hAnsi="Arial" w:cs="Arial"/>
+        </w:rPr>
+      </w:pPr>
+    </w:p>
+    <w:p>
+      <w:pPr>
+        <w:pStyle w:val="ListParagraph"/>
+        <w:numPr>
+          <w:ilvl w:val="0"/>
+          <w:numId w:val="2"/>
+        </w:numPr>
+        <w:tabs>
+          <w:tab w:val="left" w:pos="540"/>
+        </w:tabs>
+        <w:rPr>
+          <w:rFonts w:ascii="Arial" w:hAnsi="Arial" w:cs="Arial"/>
+        </w:rPr>
+      </w:pPr>
+      <w:r>
+        <w:rPr>
+          <w:rFonts w:ascii="Arial" w:hAnsi="Arial" w:cs="Arial"/>
+        </w:rPr>
+        <w:t>Summary</w:t>
+      </w:r>
+    </w:p>
+    <w:p>
+      <w:pPr>
+        <w:pStyle w:val="ListParagraph"/>
+        <w:tabs>
+          <w:tab w:val="left" w:pos="540"/>
+        </w:tabs>
+      </w:pPr>
+      <w:r>
+        <w:t xml:space="preserve">Overall, this is an effective sales message.  It cleanly follows the AIDA model and </w:t>
+      </w:r>
+      <w:r>
+        <w:t xml:space="preserve">directs messages towards </w:t>
+      </w:r>
+      <w:r>
+        <w:t xml:space="preserve">customers’ needs.  </w:t>
+      </w:r>
+    </w:p>
+    <w:p>
+      <w:pPr>
+        <w:pStyle w:val="ListParagraph"/>
+        <w:tabs>
+          <w:tab w:val="left" w:pos="540"/>
+        </w:tabs>
+      </w:pPr>
+    </w:p>
+    <w:p>
+      <w:pPr>
+        <w:pStyle w:val="ListParagraph"/>
+        <w:tabs>
+          <w:tab w:val="left" w:pos="540"/>
+        </w:tabs>
+        <w:rPr>
+          <w:rFonts w:ascii="Arial" w:hAnsi="Arial" w:cs="Arial"/>
+        </w:rPr>
+      </w:pPr>
+      <w:r>
+        <w:t xml:space="preserve">I have attached the original direct mailing to this memorandum.  </w:t>
+      </w:r>
       <w:r>
         <w:t>Please let me know if you have any questions or need any additional data.</w:t>
       </w:r>
@@ -698,12 +974,7 @@
       </w:r>
       <w:proofErr w:type="spellEnd"/>
       <w:r>
-        <w:t xml:space="preserve"> Y</w:t>
-      </w:r>
-      <w:bookmarkStart w:id="0" w:name="_GoBack"/>
-      <w:bookmarkEnd w:id="0"/>
-      <w:r>
-        <w:t>an Li</w:t>
+        <w:t xml:space="preserve"> Yan Li</w:t>
       </w:r>
     </w:p>
     <w:p>
@@ -868,8 +1139,189 @@
       </w:pPr>
     </w:lvl>
   </w:abstractNum>
+  <w:abstractNum w:abstractNumId="1">
+    <w:nsid w:val="36871E77"/>
+    <w:multiLevelType w:val="hybridMultilevel"/>
+    <w:tmpl w:val="003A0C58"/>
+    <w:lvl w:ilvl="0" w:tplc="04090013">
+      <w:start w:val="1"/>
+      <w:numFmt w:val="upperRoman"/>
+      <w:lvlText w:val="%1."/>
+      <w:lvlJc w:val="right"/>
+      <w:pPr>
+        <w:ind w:left="720" w:hanging="360"/>
+      </w:pPr>
+    </w:lvl>
+    <w:lvl w:ilvl="1" w:tplc="04090019" w:tentative="1">
+      <w:start w:val="1"/>
+      <w:numFmt w:val="lowerLetter"/>
+      <w:lvlText w:val="%2."/>
+      <w:lvlJc w:val="left"/>
+      <w:pPr>
+        <w:ind w:left="1440" w:hanging="360"/>
+      </w:pPr>
+    </w:lvl>
+    <w:lvl w:ilvl="2" w:tplc="0409001B" w:tentative="1">
+      <w:start w:val="1"/>
+      <w:numFmt w:val="lowerRoman"/>
+      <w:lvlText w:val="%3."/>
+      <w:lvlJc w:val="right"/>
+      <w:pPr>
+        <w:ind w:left="2160" w:hanging="180"/>
+      </w:pPr>
+    </w:lvl>
+    <w:lvl w:ilvl="3" w:tplc="0409000F" w:tentative="1">
+      <w:start w:val="1"/>
+      <w:numFmt w:val="decimal"/>
+      <w:lvlText w:val="%4."/>
+      <w:lvlJc w:val="left"/>
+      <w:pPr>
+        <w:ind w:left="2880" w:hanging="360"/>
+      </w:pPr>
+    </w:lvl>
+    <w:lvl w:ilvl="4" w:tplc="04090019" w:tentative="1">
+      <w:start w:val="1"/>
+      <w:numFmt w:val="lowerLetter"/>
+      <w:lvlText w:val="%5."/>
+      <w:lvlJc w:val="left"/>
+      <w:pPr>
+        <w:ind w:left="3600" w:hanging="360"/>
+      </w:pPr>
+    </w:lvl>
+    <w:lvl w:ilvl="5" w:tplc="0409001B" w:tentative="1">
+      <w:start w:val="1"/>
+      <w:numFmt w:val="lowerRoman"/>
+      <w:lvlText w:val="%6."/>
+      <w:lvlJc w:val="right"/>
+      <w:pPr>
+        <w:ind w:left="4320" w:hanging="180"/>
+      </w:pPr>
+    </w:lvl>
+    <w:lvl w:ilvl="6" w:tplc="0409000F" w:tentative="1">
+      <w:start w:val="1"/>
+      <w:numFmt w:val="decimal"/>
+      <w:lvlText w:val="%7."/>
+      <w:lvlJc w:val="left"/>
+      <w:pPr>
+        <w:ind w:left="5040" w:hanging="360"/>
+      </w:pPr>
+    </w:lvl>
+    <w:lvl w:ilvl="7" w:tplc="04090019" w:tentative="1">
+      <w:start w:val="1"/>
+      <w:numFmt w:val="lowerLetter"/>
+      <w:lvlText w:val="%8."/>
+      <w:lvlJc w:val="left"/>
+      <w:pPr>
+        <w:ind w:left="5760" w:hanging="360"/>
+      </w:pPr>
+    </w:lvl>
+    <w:lvl w:ilvl="8" w:tplc="0409001B" w:tentative="1">
+      <w:start w:val="1"/>
+      <w:numFmt w:val="lowerRoman"/>
+      <w:lvlText w:val="%9."/>
+      <w:lvlJc w:val="right"/>
+      <w:pPr>
+        <w:ind w:left="6480" w:hanging="180"/>
+      </w:pPr>
+    </w:lvl>
+  </w:abstractNum>
+  <w:abstractNum w:abstractNumId="2">
+    <w:nsid w:val="71551ACD"/>
+    <w:multiLevelType w:val="hybridMultilevel"/>
+    <w:tmpl w:val="7DB28B2C"/>
+    <w:lvl w:ilvl="0" w:tplc="71462C22">
+      <w:start w:val="1"/>
+      <w:numFmt w:val="upperRoman"/>
+      <w:lvlText w:val="%1."/>
+      <w:lvlJc w:val="left"/>
+      <w:pPr>
+        <w:ind w:left="1080" w:hanging="720"/>
+      </w:pPr>
+      <w:rPr>
+        <w:rFonts w:hint="default"/>
+      </w:rPr>
+    </w:lvl>
+    <w:lvl w:ilvl="1" w:tplc="04090019" w:tentative="1">
+      <w:start w:val="1"/>
+      <w:numFmt w:val="lowerLetter"/>
+      <w:lvlText w:val="%2."/>
+      <w:lvlJc w:val="left"/>
+      <w:pPr>
+        <w:ind w:left="1440" w:hanging="360"/>
+      </w:pPr>
+    </w:lvl>
+    <w:lvl w:ilvl="2" w:tplc="0409001B" w:tentative="1">
+      <w:start w:val="1"/>
+      <w:numFmt w:val="lowerRoman"/>
+      <w:lvlText w:val="%3."/>
+      <w:lvlJc w:val="right"/>
+      <w:pPr>
+        <w:ind w:left="2160" w:hanging="180"/>
+      </w:pPr>
+    </w:lvl>
+    <w:lvl w:ilvl="3" w:tplc="0409000F" w:tentative="1">
+      <w:start w:val="1"/>
+      <w:numFmt w:val="decimal"/>
+      <w:lvlText w:val="%4."/>
+      <w:lvlJc w:val="left"/>
+      <w:pPr>
+        <w:ind w:left="2880" w:hanging="360"/>
+      </w:pPr>
+    </w:lvl>
+    <w:lvl w:ilvl="4" w:tplc="04090019" w:tentative="1">
+      <w:start w:val="1"/>
+      <w:numFmt w:val="lowerLetter"/>
+      <w:lvlText w:val="%5."/>
+      <w:lvlJc w:val="left"/>
+      <w:pPr>
+        <w:ind w:left="3600" w:hanging="360"/>
+      </w:pPr>
+    </w:lvl>
+    <w:lvl w:ilvl="5" w:tplc="0409001B" w:tentative="1">
+      <w:start w:val="1"/>
+      <w:numFmt w:val="lowerRoman"/>
+      <w:lvlText w:val="%6."/>
+      <w:lvlJc w:val="right"/>
+      <w:pPr>
+        <w:ind w:left="4320" w:hanging="180"/>
+      </w:pPr>
+    </w:lvl>
+    <w:lvl w:ilvl="6" w:tplc="0409000F" w:tentative="1">
+      <w:start w:val="1"/>
+      <w:numFmt w:val="decimal"/>
+      <w:lvlText w:val="%7."/>
+      <w:lvlJc w:val="left"/>
+      <w:pPr>
+        <w:ind w:left="5040" w:hanging="360"/>
+      </w:pPr>
+    </w:lvl>
+    <w:lvl w:ilvl="7" w:tplc="04090019" w:tentative="1">
+      <w:start w:val="1"/>
+      <w:numFmt w:val="lowerLetter"/>
+      <w:lvlText w:val="%8."/>
+      <w:lvlJc w:val="left"/>
+      <w:pPr>
+        <w:ind w:left="5760" w:hanging="360"/>
+      </w:pPr>
+    </w:lvl>
+    <w:lvl w:ilvl="8" w:tplc="0409001B" w:tentative="1">
+      <w:start w:val="1"/>
+      <w:numFmt w:val="lowerRoman"/>
+      <w:lvlText w:val="%9."/>
+      <w:lvlJc w:val="right"/>
+      <w:pPr>
+        <w:ind w:left="6480" w:hanging="180"/>
+      </w:pPr>
+    </w:lvl>
+  </w:abstractNum>
   <w:num w:numId="1">
     <w:abstractNumId w:val="0"/>
+  </w:num>
+  <w:num w:numId="2">
+    <w:abstractNumId w:val="1"/>
+  </w:num>
+  <w:num w:numId="3">
+    <w:abstractNumId w:val="2"/>
   </w:num>
 </w:numbering>
 </file>

</xml_diff>